<commit_message>
Crisp-DM, módulo 37, tarefa 02.3
</commit_message>
<xml_diff>
--- a/03-Cientista_de_Dados/02-Crisp_DM/00-Semantix/Projeto.docx
+++ b/03-Cientista_de_Dados/02-Crisp_DM/00-Semantix/Projeto.docx
@@ -1,6 +1,6 @@
 
 <file path=word/document.xml><?xml version="1.0" encoding="utf-8"?>
-<w:document xmlns:wpc="http://schemas.microsoft.com/office/word/2010/wordprocessingCanvas" xmlns:cx="http://schemas.microsoft.com/office/drawing/2014/chartex" xmlns:cx1="http://schemas.microsoft.com/office/drawing/2015/9/8/chartex" xmlns:cx2="http://schemas.microsoft.com/office/drawing/2015/10/21/chartex" xmlns:cx3="http://schemas.microsoft.com/office/drawing/2016/5/9/chartex" xmlns:cx4="http://schemas.microsoft.com/office/drawing/2016/5/10/chartex" xmlns:cx5="http://schemas.microsoft.com/office/drawing/2016/5/11/chartex" xmlns:cx6="http://schemas.microsoft.com/office/drawing/2016/5/12/chartex" xmlns:cx7="http://schemas.microsoft.com/office/drawing/2016/5/13/chartex" xmlns:cx8="http://schemas.microsoft.com/office/drawing/2016/5/14/chartex" xmlns:mc="http://schemas.openxmlformats.org/markup-compatibility/2006" xmlns:aink="http://schemas.microsoft.com/office/drawing/2016/ink" xmlns:am3d="http://schemas.microsoft.com/office/drawing/2017/model3d" xmlns:o="urn:schemas-microsoft-com:office:office" xmlns:oel="http://schemas.microsoft.com/office/2019/extlst" xmlns:r="http://schemas.openxmlformats.org/officeDocument/2006/relationships" xmlns:m="http://schemas.openxmlformats.org/officeDocument/2006/math" xmlns:v="urn:schemas-microsoft-com:vml" xmlns:wp14="http://schemas.microsoft.com/office/word/2010/wordprocessingDrawing" xmlns:wp="http://schemas.openxmlformats.org/drawingml/2006/wordprocessingDrawing" xmlns:w10="urn:schemas-microsoft-com:office:word" xmlns:w="http://schemas.openxmlformats.org/wordprocessingml/2006/main" xmlns:w14="http://schemas.microsoft.com/office/word/2010/wordml" xmlns:w15="http://schemas.microsoft.com/office/word/2012/wordml" xmlns:w16cex="http://schemas.microsoft.com/office/word/2018/wordml/cex" xmlns:w16cid="http://schemas.microsoft.com/office/word/2016/wordml/cid" xmlns:w16="http://schemas.microsoft.com/office/word/2018/wordml" xmlns:w16sdtdh="http://schemas.microsoft.com/office/word/2020/wordml/sdtdatahash" xmlns:w16se="http://schemas.microsoft.com/office/word/2015/wordml/symex" xmlns:wpg="http://schemas.microsoft.com/office/word/2010/wordprocessingGroup" xmlns:wpi="http://schemas.microsoft.com/office/word/2010/wordprocessingInk" xmlns:wne="http://schemas.microsoft.com/office/word/2006/wordml" xmlns:wps="http://schemas.microsoft.com/office/word/2010/wordprocessingShape" mc:Ignorable="w14 w15 w16se w16cid w16 w16cex w16sdtdh wp14">
+<w:document xmlns:wpc="http://schemas.microsoft.com/office/word/2010/wordprocessingCanvas" xmlns:cx="http://schemas.microsoft.com/office/drawing/2014/chartex" xmlns:cx1="http://schemas.microsoft.com/office/drawing/2015/9/8/chartex" xmlns:cx2="http://schemas.microsoft.com/office/drawing/2015/10/21/chartex" xmlns:cx3="http://schemas.microsoft.com/office/drawing/2016/5/9/chartex" xmlns:cx4="http://schemas.microsoft.com/office/drawing/2016/5/10/chartex" xmlns:cx5="http://schemas.microsoft.com/office/drawing/2016/5/11/chartex" xmlns:cx6="http://schemas.microsoft.com/office/drawing/2016/5/12/chartex" xmlns:cx7="http://schemas.microsoft.com/office/drawing/2016/5/13/chartex" xmlns:cx8="http://schemas.microsoft.com/office/drawing/2016/5/14/chartex" xmlns:mc="http://schemas.openxmlformats.org/markup-compatibility/2006" xmlns:aink="http://schemas.microsoft.com/office/drawing/2016/ink" xmlns:am3d="http://schemas.microsoft.com/office/drawing/2017/model3d" xmlns:o="urn:schemas-microsoft-com:office:office" xmlns:oel="http://schemas.microsoft.com/office/2019/extlst" xmlns:r="http://schemas.openxmlformats.org/officeDocument/2006/relationships" xmlns:m="http://schemas.openxmlformats.org/officeDocument/2006/math" xmlns:v="urn:schemas-microsoft-com:vml" xmlns:wp14="http://schemas.microsoft.com/office/word/2010/wordprocessingDrawing" xmlns:wp="http://schemas.openxmlformats.org/drawingml/2006/wordprocessingDrawing" xmlns:w10="urn:schemas-microsoft-com:office:word" xmlns:w="http://schemas.openxmlformats.org/wordprocessingml/2006/main" xmlns:w14="http://schemas.microsoft.com/office/word/2010/wordml" xmlns:w15="http://schemas.microsoft.com/office/word/2012/wordml" xmlns:w16cex="http://schemas.microsoft.com/office/word/2018/wordml/cex" xmlns:w16cid="http://schemas.microsoft.com/office/word/2016/wordml/cid" xmlns:w16="http://schemas.microsoft.com/office/word/2018/wordml" xmlns:w16du="http://schemas.microsoft.com/office/word/2023/wordml/word16du" xmlns:w16sdtdh="http://schemas.microsoft.com/office/word/2020/wordml/sdtdatahash" xmlns:w16sdtfl="http://schemas.microsoft.com/office/word/2024/wordml/sdtformatlock" xmlns:w16se="http://schemas.microsoft.com/office/word/2015/wordml/symex" xmlns:wpg="http://schemas.microsoft.com/office/word/2010/wordprocessingGroup" xmlns:wpi="http://schemas.microsoft.com/office/word/2010/wordprocessingInk" xmlns:wne="http://schemas.microsoft.com/office/word/2006/wordml" xmlns:wps="http://schemas.microsoft.com/office/word/2010/wordprocessingShape" mc:Ignorable="w14 w15 w16se w16cid w16 w16cex w16sdtdh w16sdtfl w16du wp14">
   <w:body>
     <w:p>
       <w:r>
@@ -27,11 +27,52 @@
     <w:p/>
     <w:p>
       <w:r>
+        <w:t>Encontrar uma problemática da vida real que possa ser solucionada através de análise de dados e machine learning. A ideia do projeto é explanar e justificar a relevância do uso de dados para encontrar a solução. Você irá:</w:t>
+      </w:r>
+    </w:p>
+    <w:p>
+      <w:r>
+        <w:t>• Dissertar sobre o problema;</w:t>
+      </w:r>
+    </w:p>
+    <w:p>
+      <w:r>
+        <w:t xml:space="preserve">• Levantar as fontes de dados públicas e não confidenciais para a coleta de informações. </w:t>
+      </w:r>
+    </w:p>
+    <w:p>
+      <w:r>
+        <w:t>• Efetuar a análise exploratória de dados levantando os principais pontos relevantes para a solução do problema.</w:t>
+      </w:r>
+    </w:p>
+    <w:p>
+      <w:r>
+        <w:t>• Construir um aprendizado de máquina ou modelo estatístico e avaliar através de técnicas de modelagem.</w:t>
+      </w:r>
+    </w:p>
+    <w:p>
+      <w:r>
+        <w:t xml:space="preserve">• Apresentar uma visualização de dados com os resultados obtidos. </w:t>
+      </w:r>
+    </w:p>
+    <w:p/>
+    <w:p>
+      <w:r>
+        <w:t>Nos próximos módulos você vai construir o conhecimento necessário para desenvolver esse projeto!</w:t>
+      </w:r>
+    </w:p>
+    <w:p/>
+    <w:p>
+      <w:r>
         <w:t>2 – 2.10</w:t>
       </w:r>
     </w:p>
     <w:p>
       <w:r>
+        <w:rPr>
+          <w:noProof/>
+        </w:rPr>
+        <w:lastRenderedPageBreak/>
         <w:drawing>
           <wp:inline distT="0" distB="0" distL="0" distR="0" wp14:anchorId="5E1DC6CE" wp14:editId="5CAD642B">
             <wp:extent cx="5400040" cy="2830830"/>
@@ -77,7 +118,9 @@
     </w:p>
     <w:p>
       <w:r>
-        <w:lastRenderedPageBreak/>
+        <w:rPr>
+          <w:noProof/>
+        </w:rPr>
         <w:drawing>
           <wp:inline distT="0" distB="0" distL="0" distR="0" wp14:anchorId="5BC15F7A" wp14:editId="04E51EB7">
             <wp:extent cx="5400040" cy="2275205"/>
@@ -115,6 +158,86 @@
         </w:drawing>
       </w:r>
     </w:p>
+    <w:p/>
+    <w:p>
+      <w:r>
+        <w:drawing>
+          <wp:inline distT="0" distB="0" distL="0" distR="0" wp14:anchorId="39C13387" wp14:editId="7B9CC6D2">
+            <wp:extent cx="5400040" cy="2494915"/>
+            <wp:effectExtent l="0" t="0" r="0" b="635"/>
+            <wp:docPr id="698350135" name="Imagem 1" descr="Interface gráfica do usuário, Texto, Aplicativo, Email&#10;&#10;Descrição gerada automaticamente"/>
+            <wp:cNvGraphicFramePr>
+              <a:graphicFrameLocks xmlns:a="http://schemas.openxmlformats.org/drawingml/2006/main" noChangeAspect="1"/>
+            </wp:cNvGraphicFramePr>
+            <a:graphic xmlns:a="http://schemas.openxmlformats.org/drawingml/2006/main">
+              <a:graphicData uri="http://schemas.openxmlformats.org/drawingml/2006/picture">
+                <pic:pic xmlns:pic="http://schemas.openxmlformats.org/drawingml/2006/picture">
+                  <pic:nvPicPr>
+                    <pic:cNvPr id="698350135" name="Imagem 1" descr="Interface gráfica do usuário, Texto, Aplicativo, Email&#10;&#10;Descrição gerada automaticamente"/>
+                    <pic:cNvPicPr/>
+                  </pic:nvPicPr>
+                  <pic:blipFill>
+                    <a:blip r:embed="rId6"/>
+                    <a:stretch>
+                      <a:fillRect/>
+                    </a:stretch>
+                  </pic:blipFill>
+                  <pic:spPr>
+                    <a:xfrm>
+                      <a:off x="0" y="0"/>
+                      <a:ext cx="5400040" cy="2494915"/>
+                    </a:xfrm>
+                    <a:prstGeom prst="rect">
+                      <a:avLst/>
+                    </a:prstGeom>
+                  </pic:spPr>
+                </pic:pic>
+              </a:graphicData>
+            </a:graphic>
+          </wp:inline>
+        </w:drawing>
+      </w:r>
+    </w:p>
+    <w:p>
+      <w:r>
+        <w:lastRenderedPageBreak/>
+        <w:drawing>
+          <wp:inline distT="0" distB="0" distL="0" distR="0" wp14:anchorId="63DF3EF8" wp14:editId="43961328">
+            <wp:extent cx="5400040" cy="2385060"/>
+            <wp:effectExtent l="0" t="0" r="0" b="0"/>
+            <wp:docPr id="1678682794" name="Imagem 1" descr="Interface gráfica do usuário, Texto, Aplicativo, Email&#10;&#10;Descrição gerada automaticamente"/>
+            <wp:cNvGraphicFramePr>
+              <a:graphicFrameLocks xmlns:a="http://schemas.openxmlformats.org/drawingml/2006/main" noChangeAspect="1"/>
+            </wp:cNvGraphicFramePr>
+            <a:graphic xmlns:a="http://schemas.openxmlformats.org/drawingml/2006/main">
+              <a:graphicData uri="http://schemas.openxmlformats.org/drawingml/2006/picture">
+                <pic:pic xmlns:pic="http://schemas.openxmlformats.org/drawingml/2006/picture">
+                  <pic:nvPicPr>
+                    <pic:cNvPr id="1678682794" name="Imagem 1" descr="Interface gráfica do usuário, Texto, Aplicativo, Email&#10;&#10;Descrição gerada automaticamente"/>
+                    <pic:cNvPicPr/>
+                  </pic:nvPicPr>
+                  <pic:blipFill>
+                    <a:blip r:embed="rId7"/>
+                    <a:stretch>
+                      <a:fillRect/>
+                    </a:stretch>
+                  </pic:blipFill>
+                  <pic:spPr>
+                    <a:xfrm>
+                      <a:off x="0" y="0"/>
+                      <a:ext cx="5400040" cy="2385060"/>
+                    </a:xfrm>
+                    <a:prstGeom prst="rect">
+                      <a:avLst/>
+                    </a:prstGeom>
+                  </pic:spPr>
+                </pic:pic>
+              </a:graphicData>
+            </a:graphic>
+          </wp:inline>
+        </w:drawing>
+      </w:r>
+    </w:p>
     <w:sectPr>
       <w:pgSz w:w="11906" w:h="16838"/>
       <w:pgMar w:top="1417" w:right="1701" w:bottom="1417" w:left="1701" w:header="708" w:footer="708" w:gutter="0"/>
@@ -126,7 +249,7 @@
 </file>
 
 <file path=word/styles.xml><?xml version="1.0" encoding="utf-8"?>
-<w:styles xmlns:mc="http://schemas.openxmlformats.org/markup-compatibility/2006" xmlns:r="http://schemas.openxmlformats.org/officeDocument/2006/relationships" xmlns:w="http://schemas.openxmlformats.org/wordprocessingml/2006/main" xmlns:w14="http://schemas.microsoft.com/office/word/2010/wordml" xmlns:w15="http://schemas.microsoft.com/office/word/2012/wordml" xmlns:w16cex="http://schemas.microsoft.com/office/word/2018/wordml/cex" xmlns:w16cid="http://schemas.microsoft.com/office/word/2016/wordml/cid" xmlns:w16="http://schemas.microsoft.com/office/word/2018/wordml" xmlns:w16sdtdh="http://schemas.microsoft.com/office/word/2020/wordml/sdtdatahash" xmlns:w16se="http://schemas.microsoft.com/office/word/2015/wordml/symex" mc:Ignorable="w14 w15 w16se w16cid w16 w16cex w16sdtdh">
+<w:styles xmlns:mc="http://schemas.openxmlformats.org/markup-compatibility/2006" xmlns:r="http://schemas.openxmlformats.org/officeDocument/2006/relationships" xmlns:w="http://schemas.openxmlformats.org/wordprocessingml/2006/main" xmlns:w14="http://schemas.microsoft.com/office/word/2010/wordml" xmlns:w15="http://schemas.microsoft.com/office/word/2012/wordml" xmlns:w16cex="http://schemas.microsoft.com/office/word/2018/wordml/cex" xmlns:w16cid="http://schemas.microsoft.com/office/word/2016/wordml/cid" xmlns:w16="http://schemas.microsoft.com/office/word/2018/wordml" xmlns:w16du="http://schemas.microsoft.com/office/word/2023/wordml/word16du" xmlns:w16sdtdh="http://schemas.microsoft.com/office/word/2020/wordml/sdtdatahash" xmlns:w16sdtfl="http://schemas.microsoft.com/office/word/2024/wordml/sdtformatlock" xmlns:w16se="http://schemas.microsoft.com/office/word/2015/wordml/symex" mc:Ignorable="w14 w15 w16se w16cid w16 w16cex w16sdtdh w16sdtfl w16du">
   <w:docDefaults>
     <w:rPrDefault>
       <w:rPr>

</xml_diff>